<commit_message>
Add loading items and abilities from json files
</commit_message>
<xml_diff>
--- a/Assets/Resources/Scripts/Abilities/CreatingAbilities.docx
+++ b/Assets/Resources/Scripts/Abilities/CreatingAbilities.docx
@@ -18,6 +18,9 @@
     </w:p>
     <w:p>
       <w:r>
+        <w:rPr>
+          <w:noProof/>
+        </w:rPr>
         <w:drawing>
           <wp:inline distT="0" distB="0" distL="0" distR="0" wp14:anchorId="6632C2C4" wp14:editId="2EEF5141">
             <wp:extent cx="4012046" cy="2165231"/>
@@ -132,13 +135,7 @@
       </w:pPr>
       <w:proofErr w:type="spellStart"/>
       <w:r>
-        <w:t>m</w:t>
-      </w:r>
-      <w:r>
-        <w:t>ax</w:t>
-      </w:r>
-      <w:r>
-        <w:t>Targets</w:t>
+        <w:t>maxTargets</w:t>
       </w:r>
       <w:proofErr w:type="spellEnd"/>
       <w:r>
@@ -150,16 +147,7 @@
       </w:r>
       <w:proofErr w:type="spellEnd"/>
       <w:r>
-        <w:t xml:space="preserve"> Ziele </w:t>
-      </w:r>
-      <w:r>
-        <w:t>maximal</w:t>
-      </w:r>
-      <w:r>
-        <w:t xml:space="preserve"> ausgewählt </w:t>
-      </w:r>
-      <w:r>
-        <w:t>werden können</w:t>
+        <w:t xml:space="preserve"> Ziele maximal ausgewählt werden können</w:t>
       </w:r>
     </w:p>
     <w:p>
@@ -1710,8 +1698,19 @@
           <w:szCs w:val="19"/>
           <w:lang w:val="en-US"/>
         </w:rPr>
+        <w:t xml:space="preserve"> public</w:t>
+      </w:r>
+      <w:r>
+        <w:rPr>
+          <w:rFonts w:ascii="Consolas" w:hAnsi="Consolas" w:cs="Consolas"/>
+          <w:color w:val="000000"/>
+          <w:sz w:val="19"/>
+          <w:szCs w:val="19"/>
+          <w:lang w:val="en-US"/>
+        </w:rPr>
         <w:t xml:space="preserve"> </w:t>
       </w:r>
+      <w:proofErr w:type="spellStart"/>
       <w:r>
         <w:rPr>
           <w:rFonts w:ascii="Consolas" w:hAnsi="Consolas" w:cs="Consolas"/>
@@ -1720,6 +1719,837 @@
           <w:szCs w:val="19"/>
           <w:lang w:val="en-US"/>
         </w:rPr>
+        <w:t>enum</w:t>
+      </w:r>
+      <w:proofErr w:type="spellEnd"/>
+      <w:r>
+        <w:rPr>
+          <w:rFonts w:ascii="Consolas" w:hAnsi="Consolas" w:cs="Consolas"/>
+          <w:color w:val="000000"/>
+          <w:sz w:val="19"/>
+          <w:szCs w:val="19"/>
+          <w:lang w:val="en-US"/>
+        </w:rPr>
+        <w:t xml:space="preserve"> </w:t>
+      </w:r>
+      <w:proofErr w:type="spellStart"/>
+      <w:r>
+        <w:rPr>
+          <w:rFonts w:ascii="Consolas" w:hAnsi="Consolas" w:cs="Consolas"/>
+          <w:color w:val="2B91AF"/>
+          <w:sz w:val="19"/>
+          <w:szCs w:val="19"/>
+          <w:lang w:val="en-US"/>
+        </w:rPr>
+        <w:t>DamageType</w:t>
+      </w:r>
+      <w:proofErr w:type="spellEnd"/>
+    </w:p>
+    <w:p>
+      <w:pPr>
+        <w:autoSpaceDE w:val="0"/>
+        <w:autoSpaceDN w:val="0"/>
+        <w:adjustRightInd w:val="0"/>
+        <w:spacing w:after="0" w:line="240" w:lineRule="auto"/>
+        <w:rPr>
+          <w:rFonts w:ascii="Consolas" w:hAnsi="Consolas" w:cs="Consolas"/>
+          <w:color w:val="000000"/>
+          <w:sz w:val="19"/>
+          <w:szCs w:val="19"/>
+          <w:lang w:val="en-US"/>
+        </w:rPr>
+      </w:pPr>
+      <w:r>
+        <w:rPr>
+          <w:rFonts w:ascii="Consolas" w:hAnsi="Consolas" w:cs="Consolas"/>
+          <w:color w:val="000000"/>
+          <w:sz w:val="19"/>
+          <w:szCs w:val="19"/>
+          <w:lang w:val="en-US"/>
+        </w:rPr>
+        <w:t>{</w:t>
+      </w:r>
+    </w:p>
+    <w:p>
+      <w:pPr>
+        <w:autoSpaceDE w:val="0"/>
+        <w:autoSpaceDN w:val="0"/>
+        <w:adjustRightInd w:val="0"/>
+        <w:spacing w:after="0" w:line="240" w:lineRule="auto"/>
+        <w:rPr>
+          <w:rFonts w:ascii="Consolas" w:hAnsi="Consolas" w:cs="Consolas"/>
+          <w:color w:val="000000"/>
+          <w:sz w:val="19"/>
+          <w:szCs w:val="19"/>
+          <w:lang w:val="en-US"/>
+        </w:rPr>
+      </w:pPr>
+      <w:r>
+        <w:rPr>
+          <w:rFonts w:ascii="Consolas" w:hAnsi="Consolas" w:cs="Consolas"/>
+          <w:color w:val="000000"/>
+          <w:sz w:val="19"/>
+          <w:szCs w:val="19"/>
+          <w:lang w:val="en-US"/>
+        </w:rPr>
+        <w:t xml:space="preserve">    UNTYPED,</w:t>
+      </w:r>
+    </w:p>
+    <w:p>
+      <w:pPr>
+        <w:autoSpaceDE w:val="0"/>
+        <w:autoSpaceDN w:val="0"/>
+        <w:adjustRightInd w:val="0"/>
+        <w:spacing w:after="0" w:line="240" w:lineRule="auto"/>
+        <w:rPr>
+          <w:rFonts w:ascii="Consolas" w:hAnsi="Consolas" w:cs="Consolas"/>
+          <w:color w:val="000000"/>
+          <w:sz w:val="19"/>
+          <w:szCs w:val="19"/>
+          <w:lang w:val="en-US"/>
+        </w:rPr>
+      </w:pPr>
+      <w:r>
+        <w:rPr>
+          <w:rFonts w:ascii="Consolas" w:hAnsi="Consolas" w:cs="Consolas"/>
+          <w:color w:val="000000"/>
+          <w:sz w:val="19"/>
+          <w:szCs w:val="19"/>
+          <w:lang w:val="en-US"/>
+        </w:rPr>
+        <w:t xml:space="preserve">    BLEED,</w:t>
+      </w:r>
+    </w:p>
+    <w:p>
+      <w:pPr>
+        <w:autoSpaceDE w:val="0"/>
+        <w:autoSpaceDN w:val="0"/>
+        <w:adjustRightInd w:val="0"/>
+        <w:spacing w:after="0" w:line="240" w:lineRule="auto"/>
+        <w:rPr>
+          <w:rFonts w:ascii="Consolas" w:hAnsi="Consolas" w:cs="Consolas"/>
+          <w:color w:val="000000"/>
+          <w:sz w:val="19"/>
+          <w:szCs w:val="19"/>
+          <w:lang w:val="en-US"/>
+        </w:rPr>
+      </w:pPr>
+      <w:r>
+        <w:rPr>
+          <w:rFonts w:ascii="Consolas" w:hAnsi="Consolas" w:cs="Consolas"/>
+          <w:color w:val="000000"/>
+          <w:sz w:val="19"/>
+          <w:szCs w:val="19"/>
+          <w:lang w:val="en-US"/>
+        </w:rPr>
+        <w:t xml:space="preserve">    ACID,</w:t>
+      </w:r>
+    </w:p>
+    <w:p>
+      <w:pPr>
+        <w:autoSpaceDE w:val="0"/>
+        <w:autoSpaceDN w:val="0"/>
+        <w:adjustRightInd w:val="0"/>
+        <w:spacing w:after="0" w:line="240" w:lineRule="auto"/>
+        <w:rPr>
+          <w:rFonts w:ascii="Consolas" w:hAnsi="Consolas" w:cs="Consolas"/>
+          <w:color w:val="000000"/>
+          <w:sz w:val="19"/>
+          <w:szCs w:val="19"/>
+          <w:lang w:val="en-US"/>
+        </w:rPr>
+      </w:pPr>
+      <w:r>
+        <w:rPr>
+          <w:rFonts w:ascii="Consolas" w:hAnsi="Consolas" w:cs="Consolas"/>
+          <w:color w:val="000000"/>
+          <w:sz w:val="19"/>
+          <w:szCs w:val="19"/>
+          <w:lang w:val="en-US"/>
+        </w:rPr>
+        <w:t xml:space="preserve">    FIRE,</w:t>
+      </w:r>
+    </w:p>
+    <w:p>
+      <w:pPr>
+        <w:autoSpaceDE w:val="0"/>
+        <w:autoSpaceDN w:val="0"/>
+        <w:adjustRightInd w:val="0"/>
+        <w:spacing w:after="0" w:line="240" w:lineRule="auto"/>
+        <w:rPr>
+          <w:rFonts w:ascii="Consolas" w:hAnsi="Consolas" w:cs="Consolas"/>
+          <w:color w:val="000000"/>
+          <w:sz w:val="19"/>
+          <w:szCs w:val="19"/>
+          <w:lang w:val="en-US"/>
+        </w:rPr>
+      </w:pPr>
+      <w:r>
+        <w:rPr>
+          <w:rFonts w:ascii="Consolas" w:hAnsi="Consolas" w:cs="Consolas"/>
+          <w:color w:val="000000"/>
+          <w:sz w:val="19"/>
+          <w:szCs w:val="19"/>
+          <w:lang w:val="en-US"/>
+        </w:rPr>
+        <w:t xml:space="preserve">    COLD,</w:t>
+      </w:r>
+    </w:p>
+    <w:p>
+      <w:pPr>
+        <w:autoSpaceDE w:val="0"/>
+        <w:autoSpaceDN w:val="0"/>
+        <w:adjustRightInd w:val="0"/>
+        <w:spacing w:after="0" w:line="240" w:lineRule="auto"/>
+        <w:rPr>
+          <w:rFonts w:ascii="Consolas" w:hAnsi="Consolas" w:cs="Consolas"/>
+          <w:color w:val="000000"/>
+          <w:sz w:val="19"/>
+          <w:szCs w:val="19"/>
+          <w:lang w:val="en-US"/>
+        </w:rPr>
+      </w:pPr>
+      <w:r>
+        <w:rPr>
+          <w:rFonts w:ascii="Consolas" w:hAnsi="Consolas" w:cs="Consolas"/>
+          <w:color w:val="000000"/>
+          <w:sz w:val="19"/>
+          <w:szCs w:val="19"/>
+          <w:lang w:val="en-US"/>
+        </w:rPr>
+        <w:t xml:space="preserve">    ENERGY,</w:t>
+      </w:r>
+    </w:p>
+    <w:p>
+      <w:pPr>
+        <w:autoSpaceDE w:val="0"/>
+        <w:autoSpaceDN w:val="0"/>
+        <w:adjustRightInd w:val="0"/>
+        <w:spacing w:after="0" w:line="240" w:lineRule="auto"/>
+        <w:rPr>
+          <w:rFonts w:ascii="Consolas" w:hAnsi="Consolas" w:cs="Consolas"/>
+          <w:color w:val="000000"/>
+          <w:sz w:val="19"/>
+          <w:szCs w:val="19"/>
+          <w:lang w:val="en-US"/>
+        </w:rPr>
+      </w:pPr>
+      <w:r>
+        <w:rPr>
+          <w:rFonts w:ascii="Consolas" w:hAnsi="Consolas" w:cs="Consolas"/>
+          <w:color w:val="000000"/>
+          <w:sz w:val="19"/>
+          <w:szCs w:val="19"/>
+          <w:lang w:val="en-US"/>
+        </w:rPr>
+        <w:t xml:space="preserve">    HOLY,</w:t>
+      </w:r>
+    </w:p>
+    <w:p>
+      <w:pPr>
+        <w:autoSpaceDE w:val="0"/>
+        <w:autoSpaceDN w:val="0"/>
+        <w:adjustRightInd w:val="0"/>
+        <w:spacing w:after="0" w:line="240" w:lineRule="auto"/>
+        <w:rPr>
+          <w:rFonts w:ascii="Consolas" w:hAnsi="Consolas" w:cs="Consolas"/>
+          <w:color w:val="000000"/>
+          <w:sz w:val="19"/>
+          <w:szCs w:val="19"/>
+          <w:lang w:val="en-US"/>
+        </w:rPr>
+      </w:pPr>
+      <w:r>
+        <w:rPr>
+          <w:rFonts w:ascii="Consolas" w:hAnsi="Consolas" w:cs="Consolas"/>
+          <w:color w:val="000000"/>
+          <w:sz w:val="19"/>
+          <w:szCs w:val="19"/>
+          <w:lang w:val="en-US"/>
+        </w:rPr>
+        <w:t xml:space="preserve">    UNHOLY,</w:t>
+      </w:r>
+    </w:p>
+    <w:p>
+      <w:pPr>
+        <w:autoSpaceDE w:val="0"/>
+        <w:autoSpaceDN w:val="0"/>
+        <w:adjustRightInd w:val="0"/>
+        <w:spacing w:after="0" w:line="240" w:lineRule="auto"/>
+        <w:rPr>
+          <w:rFonts w:ascii="Consolas" w:hAnsi="Consolas" w:cs="Consolas"/>
+          <w:color w:val="000000"/>
+          <w:sz w:val="19"/>
+          <w:szCs w:val="19"/>
+          <w:lang w:val="en-US"/>
+        </w:rPr>
+      </w:pPr>
+      <w:r>
+        <w:rPr>
+          <w:rFonts w:ascii="Consolas" w:hAnsi="Consolas" w:cs="Consolas"/>
+          <w:color w:val="000000"/>
+          <w:sz w:val="19"/>
+          <w:szCs w:val="19"/>
+          <w:lang w:val="en-US"/>
+        </w:rPr>
+        <w:t xml:space="preserve">    MAGIC,</w:t>
+      </w:r>
+    </w:p>
+    <w:p>
+      <w:pPr>
+        <w:autoSpaceDE w:val="0"/>
+        <w:autoSpaceDN w:val="0"/>
+        <w:adjustRightInd w:val="0"/>
+        <w:spacing w:after="0" w:line="240" w:lineRule="auto"/>
+        <w:rPr>
+          <w:rFonts w:ascii="Consolas" w:hAnsi="Consolas" w:cs="Consolas"/>
+          <w:color w:val="000000"/>
+          <w:sz w:val="19"/>
+          <w:szCs w:val="19"/>
+          <w:lang w:val="en-US"/>
+        </w:rPr>
+      </w:pPr>
+      <w:r>
+        <w:rPr>
+          <w:rFonts w:ascii="Consolas" w:hAnsi="Consolas" w:cs="Consolas"/>
+          <w:color w:val="000000"/>
+          <w:sz w:val="19"/>
+          <w:szCs w:val="19"/>
+          <w:lang w:val="en-US"/>
+        </w:rPr>
+        <w:t xml:space="preserve">    POISON</w:t>
+      </w:r>
+    </w:p>
+    <w:p>
+      <w:pPr>
+        <w:autoSpaceDE w:val="0"/>
+        <w:autoSpaceDN w:val="0"/>
+        <w:adjustRightInd w:val="0"/>
+        <w:spacing w:after="0" w:line="240" w:lineRule="auto"/>
+        <w:rPr>
+          <w:rFonts w:ascii="Consolas" w:hAnsi="Consolas" w:cs="Consolas"/>
+          <w:color w:val="000000"/>
+          <w:sz w:val="19"/>
+          <w:szCs w:val="19"/>
+          <w:lang w:val="en-US"/>
+        </w:rPr>
+      </w:pPr>
+      <w:r>
+        <w:rPr>
+          <w:rFonts w:ascii="Consolas" w:hAnsi="Consolas" w:cs="Consolas"/>
+          <w:color w:val="000000"/>
+          <w:sz w:val="19"/>
+          <w:szCs w:val="19"/>
+          <w:lang w:val="en-US"/>
+        </w:rPr>
+        <w:t>}</w:t>
+      </w:r>
+    </w:p>
+    <w:p>
+      <w:pPr>
+        <w:autoSpaceDE w:val="0"/>
+        <w:autoSpaceDN w:val="0"/>
+        <w:adjustRightInd w:val="0"/>
+        <w:spacing w:after="0" w:line="240" w:lineRule="auto"/>
+        <w:rPr>
+          <w:rFonts w:ascii="Consolas" w:hAnsi="Consolas" w:cs="Consolas"/>
+          <w:color w:val="000000"/>
+          <w:sz w:val="19"/>
+          <w:szCs w:val="19"/>
+          <w:lang w:val="en-US"/>
+        </w:rPr>
+      </w:pPr>
+      <w:r>
+        <w:rPr>
+          <w:rFonts w:ascii="Consolas" w:hAnsi="Consolas" w:cs="Consolas"/>
+          <w:color w:val="0000FF"/>
+          <w:sz w:val="19"/>
+          <w:szCs w:val="19"/>
+          <w:lang w:val="en-US"/>
+        </w:rPr>
+        <w:t xml:space="preserve"> public</w:t>
+      </w:r>
+      <w:r>
+        <w:rPr>
+          <w:rFonts w:ascii="Consolas" w:hAnsi="Consolas" w:cs="Consolas"/>
+          <w:color w:val="000000"/>
+          <w:sz w:val="19"/>
+          <w:szCs w:val="19"/>
+          <w:lang w:val="en-US"/>
+        </w:rPr>
+        <w:t xml:space="preserve"> </w:t>
+      </w:r>
+      <w:proofErr w:type="spellStart"/>
+      <w:r>
+        <w:rPr>
+          <w:rFonts w:ascii="Consolas" w:hAnsi="Consolas" w:cs="Consolas"/>
+          <w:color w:val="0000FF"/>
+          <w:sz w:val="19"/>
+          <w:szCs w:val="19"/>
+          <w:lang w:val="en-US"/>
+        </w:rPr>
+        <w:t>enum</w:t>
+      </w:r>
+      <w:proofErr w:type="spellEnd"/>
+      <w:r>
+        <w:rPr>
+          <w:rFonts w:ascii="Consolas" w:hAnsi="Consolas" w:cs="Consolas"/>
+          <w:color w:val="000000"/>
+          <w:sz w:val="19"/>
+          <w:szCs w:val="19"/>
+          <w:lang w:val="en-US"/>
+        </w:rPr>
+        <w:t xml:space="preserve"> </w:t>
+      </w:r>
+      <w:proofErr w:type="spellStart"/>
+      <w:r>
+        <w:rPr>
+          <w:rFonts w:ascii="Consolas" w:hAnsi="Consolas" w:cs="Consolas"/>
+          <w:color w:val="2B91AF"/>
+          <w:sz w:val="19"/>
+          <w:szCs w:val="19"/>
+          <w:lang w:val="en-US"/>
+        </w:rPr>
+        <w:t>SavingThrow</w:t>
+      </w:r>
+      <w:proofErr w:type="spellEnd"/>
+    </w:p>
+    <w:p>
+      <w:pPr>
+        <w:autoSpaceDE w:val="0"/>
+        <w:autoSpaceDN w:val="0"/>
+        <w:adjustRightInd w:val="0"/>
+        <w:spacing w:after="0" w:line="240" w:lineRule="auto"/>
+        <w:rPr>
+          <w:rFonts w:ascii="Consolas" w:hAnsi="Consolas" w:cs="Consolas"/>
+          <w:color w:val="000000"/>
+          <w:sz w:val="19"/>
+          <w:szCs w:val="19"/>
+          <w:lang w:val="en-US"/>
+        </w:rPr>
+      </w:pPr>
+      <w:r>
+        <w:rPr>
+          <w:rFonts w:ascii="Consolas" w:hAnsi="Consolas" w:cs="Consolas"/>
+          <w:color w:val="000000"/>
+          <w:sz w:val="19"/>
+          <w:szCs w:val="19"/>
+          <w:lang w:val="en-US"/>
+        </w:rPr>
+        <w:t>{</w:t>
+      </w:r>
+    </w:p>
+    <w:p>
+      <w:pPr>
+        <w:autoSpaceDE w:val="0"/>
+        <w:autoSpaceDN w:val="0"/>
+        <w:adjustRightInd w:val="0"/>
+        <w:spacing w:after="0" w:line="240" w:lineRule="auto"/>
+        <w:rPr>
+          <w:rFonts w:ascii="Consolas" w:hAnsi="Consolas" w:cs="Consolas"/>
+          <w:color w:val="000000"/>
+          <w:sz w:val="19"/>
+          <w:szCs w:val="19"/>
+          <w:lang w:val="en-US"/>
+        </w:rPr>
+      </w:pPr>
+      <w:r>
+        <w:rPr>
+          <w:rFonts w:ascii="Consolas" w:hAnsi="Consolas" w:cs="Consolas"/>
+          <w:color w:val="000000"/>
+          <w:sz w:val="19"/>
+          <w:szCs w:val="19"/>
+          <w:lang w:val="en-US"/>
+        </w:rPr>
+        <w:t xml:space="preserve">    FORITUDE,</w:t>
+      </w:r>
+    </w:p>
+    <w:p>
+      <w:pPr>
+        <w:autoSpaceDE w:val="0"/>
+        <w:autoSpaceDN w:val="0"/>
+        <w:adjustRightInd w:val="0"/>
+        <w:spacing w:after="0" w:line="240" w:lineRule="auto"/>
+        <w:rPr>
+          <w:rFonts w:ascii="Consolas" w:hAnsi="Consolas" w:cs="Consolas"/>
+          <w:color w:val="000000"/>
+          <w:sz w:val="19"/>
+          <w:szCs w:val="19"/>
+          <w:lang w:val="en-US"/>
+        </w:rPr>
+      </w:pPr>
+      <w:r>
+        <w:rPr>
+          <w:rFonts w:ascii="Consolas" w:hAnsi="Consolas" w:cs="Consolas"/>
+          <w:color w:val="000000"/>
+          <w:sz w:val="19"/>
+          <w:szCs w:val="19"/>
+          <w:lang w:val="en-US"/>
+        </w:rPr>
+        <w:t xml:space="preserve">    REFLEX,</w:t>
+      </w:r>
+    </w:p>
+    <w:p>
+      <w:pPr>
+        <w:autoSpaceDE w:val="0"/>
+        <w:autoSpaceDN w:val="0"/>
+        <w:adjustRightInd w:val="0"/>
+        <w:spacing w:after="0" w:line="240" w:lineRule="auto"/>
+        <w:rPr>
+          <w:rFonts w:ascii="Consolas" w:hAnsi="Consolas" w:cs="Consolas"/>
+          <w:color w:val="000000"/>
+          <w:sz w:val="19"/>
+          <w:szCs w:val="19"/>
+          <w:lang w:val="en-US"/>
+        </w:rPr>
+      </w:pPr>
+      <w:r>
+        <w:rPr>
+          <w:rFonts w:ascii="Consolas" w:hAnsi="Consolas" w:cs="Consolas"/>
+          <w:color w:val="000000"/>
+          <w:sz w:val="19"/>
+          <w:szCs w:val="19"/>
+          <w:lang w:val="en-US"/>
+        </w:rPr>
+        <w:t xml:space="preserve">    </w:t>
+      </w:r>
+      <w:r>
+        <w:rPr>
+          <w:rFonts w:ascii="Consolas" w:hAnsi="Consolas" w:cs="Consolas"/>
+          <w:color w:val="000000"/>
+          <w:sz w:val="19"/>
+          <w:szCs w:val="19"/>
+          <w:lang w:val="en-US"/>
+        </w:rPr>
+        <w:t>WILL</w:t>
+      </w:r>
+    </w:p>
+    <w:p>
+      <w:pPr>
+        <w:autoSpaceDE w:val="0"/>
+        <w:autoSpaceDN w:val="0"/>
+        <w:adjustRightInd w:val="0"/>
+        <w:spacing w:after="0" w:line="240" w:lineRule="auto"/>
+        <w:rPr>
+          <w:rFonts w:ascii="Consolas" w:hAnsi="Consolas" w:cs="Consolas"/>
+          <w:color w:val="000000"/>
+          <w:sz w:val="19"/>
+          <w:szCs w:val="19"/>
+          <w:lang w:val="en-US"/>
+        </w:rPr>
+      </w:pPr>
+      <w:r>
+        <w:rPr>
+          <w:rFonts w:ascii="Consolas" w:hAnsi="Consolas" w:cs="Consolas"/>
+          <w:color w:val="000000"/>
+          <w:sz w:val="19"/>
+          <w:szCs w:val="19"/>
+          <w:lang w:val="en-US"/>
+        </w:rPr>
+        <w:t>}</w:t>
+      </w:r>
+    </w:p>
+    <w:p>
+      <w:pPr>
+        <w:autoSpaceDE w:val="0"/>
+        <w:autoSpaceDN w:val="0"/>
+        <w:adjustRightInd w:val="0"/>
+        <w:spacing w:after="0" w:line="240" w:lineRule="auto"/>
+        <w:rPr>
+          <w:rFonts w:ascii="Consolas" w:hAnsi="Consolas" w:cs="Consolas"/>
+          <w:color w:val="000000"/>
+          <w:sz w:val="19"/>
+          <w:szCs w:val="19"/>
+          <w:lang w:val="en-US"/>
+        </w:rPr>
+      </w:pPr>
+      <w:r>
+        <w:rPr>
+          <w:rFonts w:ascii="Consolas" w:hAnsi="Consolas" w:cs="Consolas"/>
+          <w:color w:val="0000FF"/>
+          <w:sz w:val="19"/>
+          <w:szCs w:val="19"/>
+          <w:lang w:val="en-US"/>
+        </w:rPr>
+        <w:t xml:space="preserve"> public</w:t>
+      </w:r>
+      <w:r>
+        <w:rPr>
+          <w:rFonts w:ascii="Consolas" w:hAnsi="Consolas" w:cs="Consolas"/>
+          <w:color w:val="000000"/>
+          <w:sz w:val="19"/>
+          <w:szCs w:val="19"/>
+          <w:lang w:val="en-US"/>
+        </w:rPr>
+        <w:t xml:space="preserve"> </w:t>
+      </w:r>
+      <w:proofErr w:type="spellStart"/>
+      <w:r>
+        <w:rPr>
+          <w:rFonts w:ascii="Consolas" w:hAnsi="Consolas" w:cs="Consolas"/>
+          <w:color w:val="0000FF"/>
+          <w:sz w:val="19"/>
+          <w:szCs w:val="19"/>
+          <w:lang w:val="en-US"/>
+        </w:rPr>
+        <w:t>enum</w:t>
+      </w:r>
+      <w:proofErr w:type="spellEnd"/>
+      <w:r>
+        <w:rPr>
+          <w:rFonts w:ascii="Consolas" w:hAnsi="Consolas" w:cs="Consolas"/>
+          <w:color w:val="000000"/>
+          <w:sz w:val="19"/>
+          <w:szCs w:val="19"/>
+          <w:lang w:val="en-US"/>
+        </w:rPr>
+        <w:t xml:space="preserve"> </w:t>
+      </w:r>
+      <w:proofErr w:type="spellStart"/>
+      <w:r>
+        <w:rPr>
+          <w:rFonts w:ascii="Consolas" w:hAnsi="Consolas" w:cs="Consolas"/>
+          <w:color w:val="2B91AF"/>
+          <w:sz w:val="19"/>
+          <w:szCs w:val="19"/>
+          <w:lang w:val="en-US"/>
+        </w:rPr>
+        <w:t>AbilityScore</w:t>
+      </w:r>
+      <w:proofErr w:type="spellEnd"/>
+    </w:p>
+    <w:p>
+      <w:pPr>
+        <w:autoSpaceDE w:val="0"/>
+        <w:autoSpaceDN w:val="0"/>
+        <w:adjustRightInd w:val="0"/>
+        <w:spacing w:after="0" w:line="240" w:lineRule="auto"/>
+        <w:rPr>
+          <w:rFonts w:ascii="Consolas" w:hAnsi="Consolas" w:cs="Consolas"/>
+          <w:color w:val="000000"/>
+          <w:sz w:val="19"/>
+          <w:szCs w:val="19"/>
+          <w:lang w:val="en-US"/>
+        </w:rPr>
+      </w:pPr>
+      <w:r>
+        <w:rPr>
+          <w:rFonts w:ascii="Consolas" w:hAnsi="Consolas" w:cs="Consolas"/>
+          <w:color w:val="000000"/>
+          <w:sz w:val="19"/>
+          <w:szCs w:val="19"/>
+          <w:lang w:val="en-US"/>
+        </w:rPr>
+        <w:t>{</w:t>
+      </w:r>
+    </w:p>
+    <w:p>
+      <w:pPr>
+        <w:autoSpaceDE w:val="0"/>
+        <w:autoSpaceDN w:val="0"/>
+        <w:adjustRightInd w:val="0"/>
+        <w:spacing w:after="0" w:line="240" w:lineRule="auto"/>
+        <w:rPr>
+          <w:rFonts w:ascii="Consolas" w:hAnsi="Consolas" w:cs="Consolas"/>
+          <w:color w:val="000000"/>
+          <w:sz w:val="19"/>
+          <w:szCs w:val="19"/>
+          <w:lang w:val="en-US"/>
+        </w:rPr>
+      </w:pPr>
+      <w:r>
+        <w:rPr>
+          <w:rFonts w:ascii="Consolas" w:hAnsi="Consolas" w:cs="Consolas"/>
+          <w:color w:val="000000"/>
+          <w:sz w:val="19"/>
+          <w:szCs w:val="19"/>
+          <w:lang w:val="en-US"/>
+        </w:rPr>
+        <w:t xml:space="preserve">    STRENGTH,</w:t>
+      </w:r>
+    </w:p>
+    <w:p>
+      <w:pPr>
+        <w:autoSpaceDE w:val="0"/>
+        <w:autoSpaceDN w:val="0"/>
+        <w:adjustRightInd w:val="0"/>
+        <w:spacing w:after="0" w:line="240" w:lineRule="auto"/>
+        <w:rPr>
+          <w:rFonts w:ascii="Consolas" w:hAnsi="Consolas" w:cs="Consolas"/>
+          <w:color w:val="000000"/>
+          <w:sz w:val="19"/>
+          <w:szCs w:val="19"/>
+          <w:lang w:val="en-US"/>
+        </w:rPr>
+      </w:pPr>
+      <w:r>
+        <w:rPr>
+          <w:rFonts w:ascii="Consolas" w:hAnsi="Consolas" w:cs="Consolas"/>
+          <w:color w:val="000000"/>
+          <w:sz w:val="19"/>
+          <w:szCs w:val="19"/>
+          <w:lang w:val="en-US"/>
+        </w:rPr>
+        <w:t xml:space="preserve">    DEXTERITY,</w:t>
+      </w:r>
+    </w:p>
+    <w:p>
+      <w:pPr>
+        <w:autoSpaceDE w:val="0"/>
+        <w:autoSpaceDN w:val="0"/>
+        <w:adjustRightInd w:val="0"/>
+        <w:spacing w:after="0" w:line="240" w:lineRule="auto"/>
+        <w:rPr>
+          <w:rFonts w:ascii="Consolas" w:hAnsi="Consolas" w:cs="Consolas"/>
+          <w:color w:val="000000"/>
+          <w:sz w:val="19"/>
+          <w:szCs w:val="19"/>
+          <w:lang w:val="en-US"/>
+        </w:rPr>
+      </w:pPr>
+      <w:r>
+        <w:rPr>
+          <w:rFonts w:ascii="Consolas" w:hAnsi="Consolas" w:cs="Consolas"/>
+          <w:color w:val="000000"/>
+          <w:sz w:val="19"/>
+          <w:szCs w:val="19"/>
+          <w:lang w:val="en-US"/>
+        </w:rPr>
+        <w:t xml:space="preserve">    </w:t>
+      </w:r>
+      <w:r>
+        <w:rPr>
+          <w:rFonts w:ascii="Consolas" w:hAnsi="Consolas" w:cs="Consolas"/>
+          <w:color w:val="000000"/>
+          <w:sz w:val="19"/>
+          <w:szCs w:val="19"/>
+          <w:lang w:val="en-US"/>
+        </w:rPr>
+        <w:t>CONSTITUTION,</w:t>
+      </w:r>
+    </w:p>
+    <w:p>
+      <w:pPr>
+        <w:autoSpaceDE w:val="0"/>
+        <w:autoSpaceDN w:val="0"/>
+        <w:adjustRightInd w:val="0"/>
+        <w:spacing w:after="0" w:line="240" w:lineRule="auto"/>
+        <w:rPr>
+          <w:rFonts w:ascii="Consolas" w:hAnsi="Consolas" w:cs="Consolas"/>
+          <w:color w:val="000000"/>
+          <w:sz w:val="19"/>
+          <w:szCs w:val="19"/>
+          <w:lang w:val="en-US"/>
+        </w:rPr>
+      </w:pPr>
+      <w:r>
+        <w:rPr>
+          <w:rFonts w:ascii="Consolas" w:hAnsi="Consolas" w:cs="Consolas"/>
+          <w:color w:val="000000"/>
+          <w:sz w:val="19"/>
+          <w:szCs w:val="19"/>
+          <w:lang w:val="en-US"/>
+        </w:rPr>
+        <w:t xml:space="preserve">    INTELLIGENCE,</w:t>
+      </w:r>
+    </w:p>
+    <w:p>
+      <w:pPr>
+        <w:autoSpaceDE w:val="0"/>
+        <w:autoSpaceDN w:val="0"/>
+        <w:adjustRightInd w:val="0"/>
+        <w:spacing w:after="0" w:line="240" w:lineRule="auto"/>
+        <w:rPr>
+          <w:rFonts w:ascii="Consolas" w:hAnsi="Consolas" w:cs="Consolas"/>
+          <w:color w:val="000000"/>
+          <w:sz w:val="19"/>
+          <w:szCs w:val="19"/>
+          <w:lang w:val="en-US"/>
+        </w:rPr>
+      </w:pPr>
+      <w:r>
+        <w:rPr>
+          <w:rFonts w:ascii="Consolas" w:hAnsi="Consolas" w:cs="Consolas"/>
+          <w:color w:val="000000"/>
+          <w:sz w:val="19"/>
+          <w:szCs w:val="19"/>
+          <w:lang w:val="en-US"/>
+        </w:rPr>
+        <w:t xml:space="preserve">    WISDOM,</w:t>
+      </w:r>
+    </w:p>
+    <w:p>
+      <w:pPr>
+        <w:autoSpaceDE w:val="0"/>
+        <w:autoSpaceDN w:val="0"/>
+        <w:adjustRightInd w:val="0"/>
+        <w:spacing w:after="0" w:line="240" w:lineRule="auto"/>
+        <w:rPr>
+          <w:rFonts w:ascii="Consolas" w:hAnsi="Consolas" w:cs="Consolas"/>
+          <w:color w:val="000000"/>
+          <w:sz w:val="19"/>
+          <w:szCs w:val="19"/>
+          <w:lang w:val="en-US"/>
+        </w:rPr>
+      </w:pPr>
+      <w:r>
+        <w:rPr>
+          <w:rFonts w:ascii="Consolas" w:hAnsi="Consolas" w:cs="Consolas"/>
+          <w:color w:val="000000"/>
+          <w:sz w:val="19"/>
+          <w:szCs w:val="19"/>
+          <w:lang w:val="en-US"/>
+        </w:rPr>
+        <w:t xml:space="preserve">    CHARISMA</w:t>
+      </w:r>
+    </w:p>
+    <w:p>
+      <w:pPr>
+        <w:autoSpaceDE w:val="0"/>
+        <w:autoSpaceDN w:val="0"/>
+        <w:adjustRightInd w:val="0"/>
+        <w:spacing w:after="0" w:line="240" w:lineRule="auto"/>
+        <w:rPr>
+          <w:rFonts w:ascii="Consolas" w:hAnsi="Consolas" w:cs="Consolas"/>
+          <w:color w:val="000000"/>
+          <w:sz w:val="19"/>
+          <w:szCs w:val="19"/>
+          <w:lang w:val="en-US"/>
+        </w:rPr>
+      </w:pPr>
+      <w:r>
+        <w:rPr>
+          <w:rFonts w:ascii="Consolas" w:hAnsi="Consolas" w:cs="Consolas"/>
+          <w:color w:val="000000"/>
+          <w:sz w:val="19"/>
+          <w:szCs w:val="19"/>
+          <w:lang w:val="en-US"/>
+        </w:rPr>
+        <w:t>}</w:t>
+      </w:r>
+    </w:p>
+    <w:p>
+      <w:pPr>
+        <w:autoSpaceDE w:val="0"/>
+        <w:autoSpaceDN w:val="0"/>
+        <w:adjustRightInd w:val="0"/>
+        <w:spacing w:after="0" w:line="240" w:lineRule="auto"/>
+        <w:rPr>
+          <w:rFonts w:ascii="Consolas" w:hAnsi="Consolas" w:cs="Consolas"/>
+          <w:color w:val="000000"/>
+          <w:sz w:val="19"/>
+          <w:szCs w:val="19"/>
+          <w:lang w:val="en-US"/>
+        </w:rPr>
+      </w:pPr>
+      <w:r>
+        <w:rPr>
+          <w:rFonts w:ascii="Consolas" w:hAnsi="Consolas" w:cs="Consolas"/>
+          <w:color w:val="0000FF"/>
+          <w:sz w:val="19"/>
+          <w:szCs w:val="19"/>
+          <w:lang w:val="en-US"/>
+        </w:rPr>
         <w:t>public</w:t>
       </w:r>
       <w:r>
@@ -1732,7 +2562,6 @@
         </w:rPr>
         <w:t xml:space="preserve"> </w:t>
       </w:r>
-      <w:proofErr w:type="spellStart"/>
       <w:r>
         <w:rPr>
           <w:rFonts w:ascii="Consolas" w:hAnsi="Consolas" w:cs="Consolas"/>
@@ -1743,7 +2572,6 @@
         </w:rPr>
         <w:t>enum</w:t>
       </w:r>
-      <w:proofErr w:type="spellEnd"/>
       <w:r>
         <w:rPr>
           <w:rFonts w:ascii="Consolas" w:hAnsi="Consolas" w:cs="Consolas"/>
@@ -1754,7 +2582,6 @@
         </w:rPr>
         <w:t xml:space="preserve"> </w:t>
       </w:r>
-      <w:proofErr w:type="spellStart"/>
       <w:r>
         <w:rPr>
           <w:rFonts w:ascii="Consolas" w:hAnsi="Consolas" w:cs="Consolas"/>
@@ -1763,9 +2590,8 @@
           <w:szCs w:val="19"/>
           <w:lang w:val="en-US"/>
         </w:rPr>
-        <w:t>DamageType</w:t>
-      </w:r>
-      <w:proofErr w:type="spellEnd"/>
+        <w:t>TargetStartPoint</w:t>
+      </w:r>
     </w:p>
     <w:p>
       <w:pPr>
@@ -1814,232 +2640,32 @@
           <w:szCs w:val="19"/>
           <w:lang w:val="en-US"/>
         </w:rPr>
-        <w:t xml:space="preserve">    UNTYPED,</w:t>
-      </w:r>
-    </w:p>
-    <w:p>
-      <w:pPr>
-        <w:autoSpaceDE w:val="0"/>
-        <w:autoSpaceDN w:val="0"/>
-        <w:adjustRightInd w:val="0"/>
-        <w:spacing w:after="0" w:line="240" w:lineRule="auto"/>
-        <w:rPr>
-          <w:rFonts w:ascii="Consolas" w:hAnsi="Consolas" w:cs="Consolas"/>
-          <w:color w:val="000000"/>
-          <w:sz w:val="19"/>
-          <w:szCs w:val="19"/>
-          <w:lang w:val="en-US"/>
-        </w:rPr>
-      </w:pPr>
-      <w:r>
-        <w:rPr>
-          <w:rFonts w:ascii="Consolas" w:hAnsi="Consolas" w:cs="Consolas"/>
-          <w:color w:val="000000"/>
-          <w:sz w:val="19"/>
-          <w:szCs w:val="19"/>
-          <w:lang w:val="en-US"/>
-        </w:rPr>
-        <w:t xml:space="preserve">    BLEED,</w:t>
-      </w:r>
-    </w:p>
-    <w:p>
-      <w:pPr>
-        <w:autoSpaceDE w:val="0"/>
-        <w:autoSpaceDN w:val="0"/>
-        <w:adjustRightInd w:val="0"/>
-        <w:spacing w:after="0" w:line="240" w:lineRule="auto"/>
-        <w:rPr>
-          <w:rFonts w:ascii="Consolas" w:hAnsi="Consolas" w:cs="Consolas"/>
-          <w:color w:val="000000"/>
-          <w:sz w:val="19"/>
-          <w:szCs w:val="19"/>
-          <w:lang w:val="en-US"/>
-        </w:rPr>
-      </w:pPr>
-      <w:r>
-        <w:rPr>
-          <w:rFonts w:ascii="Consolas" w:hAnsi="Consolas" w:cs="Consolas"/>
-          <w:color w:val="000000"/>
-          <w:sz w:val="19"/>
-          <w:szCs w:val="19"/>
-          <w:lang w:val="en-US"/>
-        </w:rPr>
-        <w:t xml:space="preserve">    ACID,</w:t>
-      </w:r>
-    </w:p>
-    <w:p>
-      <w:pPr>
-        <w:autoSpaceDE w:val="0"/>
-        <w:autoSpaceDN w:val="0"/>
-        <w:adjustRightInd w:val="0"/>
-        <w:spacing w:after="0" w:line="240" w:lineRule="auto"/>
-        <w:rPr>
-          <w:rFonts w:ascii="Consolas" w:hAnsi="Consolas" w:cs="Consolas"/>
-          <w:color w:val="000000"/>
-          <w:sz w:val="19"/>
-          <w:szCs w:val="19"/>
-          <w:lang w:val="en-US"/>
-        </w:rPr>
-      </w:pPr>
-      <w:r>
-        <w:rPr>
-          <w:rFonts w:ascii="Consolas" w:hAnsi="Consolas" w:cs="Consolas"/>
-          <w:color w:val="000000"/>
-          <w:sz w:val="19"/>
-          <w:szCs w:val="19"/>
-          <w:lang w:val="en-US"/>
-        </w:rPr>
-        <w:t xml:space="preserve">    FIRE,</w:t>
-      </w:r>
-    </w:p>
-    <w:p>
-      <w:pPr>
-        <w:autoSpaceDE w:val="0"/>
-        <w:autoSpaceDN w:val="0"/>
-        <w:adjustRightInd w:val="0"/>
-        <w:spacing w:after="0" w:line="240" w:lineRule="auto"/>
-        <w:rPr>
-          <w:rFonts w:ascii="Consolas" w:hAnsi="Consolas" w:cs="Consolas"/>
-          <w:color w:val="000000"/>
-          <w:sz w:val="19"/>
-          <w:szCs w:val="19"/>
-          <w:lang w:val="en-US"/>
-        </w:rPr>
-      </w:pPr>
-      <w:r>
-        <w:rPr>
-          <w:rFonts w:ascii="Consolas" w:hAnsi="Consolas" w:cs="Consolas"/>
-          <w:color w:val="000000"/>
-          <w:sz w:val="19"/>
-          <w:szCs w:val="19"/>
-          <w:lang w:val="en-US"/>
-        </w:rPr>
-        <w:t xml:space="preserve">    COLD,</w:t>
-      </w:r>
-    </w:p>
-    <w:p>
-      <w:pPr>
-        <w:autoSpaceDE w:val="0"/>
-        <w:autoSpaceDN w:val="0"/>
-        <w:adjustRightInd w:val="0"/>
-        <w:spacing w:after="0" w:line="240" w:lineRule="auto"/>
-        <w:rPr>
-          <w:rFonts w:ascii="Consolas" w:hAnsi="Consolas" w:cs="Consolas"/>
-          <w:color w:val="000000"/>
-          <w:sz w:val="19"/>
-          <w:szCs w:val="19"/>
-          <w:lang w:val="en-US"/>
-        </w:rPr>
-      </w:pPr>
-      <w:r>
-        <w:rPr>
-          <w:rFonts w:ascii="Consolas" w:hAnsi="Consolas" w:cs="Consolas"/>
-          <w:color w:val="000000"/>
-          <w:sz w:val="19"/>
-          <w:szCs w:val="19"/>
-          <w:lang w:val="en-US"/>
-        </w:rPr>
-        <w:t xml:space="preserve">    ENERGY,</w:t>
-      </w:r>
-    </w:p>
-    <w:p>
-      <w:pPr>
-        <w:autoSpaceDE w:val="0"/>
-        <w:autoSpaceDN w:val="0"/>
-        <w:adjustRightInd w:val="0"/>
-        <w:spacing w:after="0" w:line="240" w:lineRule="auto"/>
-        <w:rPr>
-          <w:rFonts w:ascii="Consolas" w:hAnsi="Consolas" w:cs="Consolas"/>
-          <w:color w:val="000000"/>
-          <w:sz w:val="19"/>
-          <w:szCs w:val="19"/>
-          <w:lang w:val="en-US"/>
-        </w:rPr>
-      </w:pPr>
-      <w:r>
-        <w:rPr>
-          <w:rFonts w:ascii="Consolas" w:hAnsi="Consolas" w:cs="Consolas"/>
-          <w:color w:val="000000"/>
-          <w:sz w:val="19"/>
-          <w:szCs w:val="19"/>
-          <w:lang w:val="en-US"/>
-        </w:rPr>
-        <w:t xml:space="preserve">    HOLY,</w:t>
-      </w:r>
-    </w:p>
-    <w:p>
-      <w:pPr>
-        <w:autoSpaceDE w:val="0"/>
-        <w:autoSpaceDN w:val="0"/>
-        <w:adjustRightInd w:val="0"/>
-        <w:spacing w:after="0" w:line="240" w:lineRule="auto"/>
-        <w:rPr>
-          <w:rFonts w:ascii="Consolas" w:hAnsi="Consolas" w:cs="Consolas"/>
-          <w:color w:val="000000"/>
-          <w:sz w:val="19"/>
-          <w:szCs w:val="19"/>
-          <w:lang w:val="en-US"/>
-        </w:rPr>
-      </w:pPr>
-      <w:r>
-        <w:rPr>
-          <w:rFonts w:ascii="Consolas" w:hAnsi="Consolas" w:cs="Consolas"/>
-          <w:color w:val="000000"/>
-          <w:sz w:val="19"/>
-          <w:szCs w:val="19"/>
-          <w:lang w:val="en-US"/>
-        </w:rPr>
-        <w:t xml:space="preserve">    UNHOLY,</w:t>
-      </w:r>
-    </w:p>
-    <w:p>
-      <w:pPr>
-        <w:autoSpaceDE w:val="0"/>
-        <w:autoSpaceDN w:val="0"/>
-        <w:adjustRightInd w:val="0"/>
-        <w:spacing w:after="0" w:line="240" w:lineRule="auto"/>
-        <w:rPr>
-          <w:rFonts w:ascii="Consolas" w:hAnsi="Consolas" w:cs="Consolas"/>
-          <w:color w:val="000000"/>
-          <w:sz w:val="19"/>
-          <w:szCs w:val="19"/>
-          <w:lang w:val="en-US"/>
-        </w:rPr>
-      </w:pPr>
-      <w:r>
-        <w:rPr>
-          <w:rFonts w:ascii="Consolas" w:hAnsi="Consolas" w:cs="Consolas"/>
-          <w:color w:val="000000"/>
-          <w:sz w:val="19"/>
-          <w:szCs w:val="19"/>
-          <w:lang w:val="en-US"/>
-        </w:rPr>
-        <w:t xml:space="preserve">    MAGIC,</w:t>
-      </w:r>
-    </w:p>
-    <w:p>
-      <w:pPr>
-        <w:autoSpaceDE w:val="0"/>
-        <w:autoSpaceDN w:val="0"/>
-        <w:adjustRightInd w:val="0"/>
-        <w:spacing w:after="0" w:line="240" w:lineRule="auto"/>
-        <w:rPr>
-          <w:rFonts w:ascii="Consolas" w:hAnsi="Consolas" w:cs="Consolas"/>
-          <w:color w:val="000000"/>
-          <w:sz w:val="19"/>
-          <w:szCs w:val="19"/>
-          <w:lang w:val="en-US"/>
-        </w:rPr>
-      </w:pPr>
-      <w:r>
-        <w:rPr>
-          <w:rFonts w:ascii="Consolas" w:hAnsi="Consolas" w:cs="Consolas"/>
-          <w:color w:val="000000"/>
-          <w:sz w:val="19"/>
-          <w:szCs w:val="19"/>
-          <w:lang w:val="en-US"/>
-        </w:rPr>
-        <w:t xml:space="preserve">    POISON</w:t>
+        <w:t xml:space="preserve">    SELF,</w:t>
+      </w:r>
+    </w:p>
+    <w:p>
+      <w:pPr>
+        <w:autoSpaceDE w:val="0"/>
+        <w:autoSpaceDN w:val="0"/>
+        <w:adjustRightInd w:val="0"/>
+        <w:spacing w:after="0" w:line="240" w:lineRule="auto"/>
+        <w:rPr>
+          <w:rFonts w:ascii="Consolas" w:hAnsi="Consolas" w:cs="Consolas"/>
+          <w:color w:val="000000"/>
+          <w:sz w:val="19"/>
+          <w:szCs w:val="19"/>
+          <w:lang w:val="en-US"/>
+        </w:rPr>
+      </w:pPr>
+      <w:r>
+        <w:rPr>
+          <w:rFonts w:ascii="Consolas" w:hAnsi="Consolas" w:cs="Consolas"/>
+          <w:color w:val="000000"/>
+          <w:sz w:val="19"/>
+          <w:szCs w:val="19"/>
+          <w:lang w:val="en-US"/>
+        </w:rPr>
+        <w:t xml:space="preserve">    REGION</w:t>
       </w:r>
     </w:p>
     <w:p>
@@ -2081,592 +2707,107 @@
           <w:lang w:val="en-US"/>
         </w:rPr>
       </w:pPr>
-      <w:r>
-        <w:rPr>
-          <w:rFonts w:ascii="Consolas" w:hAnsi="Consolas" w:cs="Consolas"/>
-          <w:color w:val="0000FF"/>
-          <w:sz w:val="19"/>
-          <w:szCs w:val="19"/>
-          <w:lang w:val="en-US"/>
-        </w:rPr>
-        <w:t xml:space="preserve"> </w:t>
-      </w:r>
-      <w:r>
-        <w:rPr>
-          <w:rFonts w:ascii="Consolas" w:hAnsi="Consolas" w:cs="Consolas"/>
-          <w:color w:val="0000FF"/>
-          <w:sz w:val="19"/>
-          <w:szCs w:val="19"/>
-          <w:lang w:val="en-US"/>
-        </w:rPr>
-        <w:t>public</w:t>
-      </w:r>
-      <w:r>
-        <w:rPr>
-          <w:rFonts w:ascii="Consolas" w:hAnsi="Consolas" w:cs="Consolas"/>
-          <w:color w:val="000000"/>
-          <w:sz w:val="19"/>
-          <w:szCs w:val="19"/>
-          <w:lang w:val="en-US"/>
-        </w:rPr>
-        <w:t xml:space="preserve"> </w:t>
-      </w:r>
-      <w:proofErr w:type="spellStart"/>
-      <w:r>
-        <w:rPr>
-          <w:rFonts w:ascii="Consolas" w:hAnsi="Consolas" w:cs="Consolas"/>
-          <w:color w:val="0000FF"/>
-          <w:sz w:val="19"/>
-          <w:szCs w:val="19"/>
-          <w:lang w:val="en-US"/>
-        </w:rPr>
-        <w:t>enum</w:t>
-      </w:r>
-      <w:proofErr w:type="spellEnd"/>
-      <w:r>
-        <w:rPr>
-          <w:rFonts w:ascii="Consolas" w:hAnsi="Consolas" w:cs="Consolas"/>
-          <w:color w:val="000000"/>
-          <w:sz w:val="19"/>
-          <w:szCs w:val="19"/>
-          <w:lang w:val="en-US"/>
-        </w:rPr>
-        <w:t xml:space="preserve"> </w:t>
-      </w:r>
-      <w:proofErr w:type="spellStart"/>
-      <w:r>
-        <w:rPr>
-          <w:rFonts w:ascii="Consolas" w:hAnsi="Consolas" w:cs="Consolas"/>
-          <w:color w:val="2B91AF"/>
-          <w:sz w:val="19"/>
-          <w:szCs w:val="19"/>
-          <w:lang w:val="en-US"/>
-        </w:rPr>
-        <w:t>SavingThrow</w:t>
-      </w:r>
-      <w:proofErr w:type="spellEnd"/>
-    </w:p>
-    <w:p>
-      <w:pPr>
-        <w:autoSpaceDE w:val="0"/>
-        <w:autoSpaceDN w:val="0"/>
-        <w:adjustRightInd w:val="0"/>
-        <w:spacing w:after="0" w:line="240" w:lineRule="auto"/>
-        <w:rPr>
-          <w:rFonts w:ascii="Consolas" w:hAnsi="Consolas" w:cs="Consolas"/>
-          <w:color w:val="000000"/>
-          <w:sz w:val="19"/>
-          <w:szCs w:val="19"/>
-          <w:lang w:val="en-US"/>
-        </w:rPr>
-      </w:pPr>
-      <w:r>
-        <w:rPr>
-          <w:rFonts w:ascii="Consolas" w:hAnsi="Consolas" w:cs="Consolas"/>
-          <w:color w:val="000000"/>
-          <w:sz w:val="19"/>
-          <w:szCs w:val="19"/>
-          <w:lang w:val="en-US"/>
-        </w:rPr>
-        <w:t>{</w:t>
-      </w:r>
-    </w:p>
-    <w:p>
-      <w:pPr>
-        <w:autoSpaceDE w:val="0"/>
-        <w:autoSpaceDN w:val="0"/>
-        <w:adjustRightInd w:val="0"/>
-        <w:spacing w:after="0" w:line="240" w:lineRule="auto"/>
-        <w:rPr>
-          <w:rFonts w:ascii="Consolas" w:hAnsi="Consolas" w:cs="Consolas"/>
-          <w:color w:val="000000"/>
-          <w:sz w:val="19"/>
-          <w:szCs w:val="19"/>
-          <w:lang w:val="en-US"/>
-        </w:rPr>
-      </w:pPr>
-      <w:r>
-        <w:rPr>
-          <w:rFonts w:ascii="Consolas" w:hAnsi="Consolas" w:cs="Consolas"/>
-          <w:color w:val="000000"/>
-          <w:sz w:val="19"/>
-          <w:szCs w:val="19"/>
-          <w:lang w:val="en-US"/>
-        </w:rPr>
-        <w:t xml:space="preserve">    FORITUDE,</w:t>
-      </w:r>
-    </w:p>
-    <w:p>
-      <w:pPr>
-        <w:autoSpaceDE w:val="0"/>
-        <w:autoSpaceDN w:val="0"/>
-        <w:adjustRightInd w:val="0"/>
-        <w:spacing w:after="0" w:line="240" w:lineRule="auto"/>
-        <w:rPr>
-          <w:rFonts w:ascii="Consolas" w:hAnsi="Consolas" w:cs="Consolas"/>
-          <w:color w:val="000000"/>
-          <w:sz w:val="19"/>
-          <w:szCs w:val="19"/>
-          <w:lang w:val="en-US"/>
-        </w:rPr>
-      </w:pPr>
-      <w:r>
-        <w:rPr>
-          <w:rFonts w:ascii="Consolas" w:hAnsi="Consolas" w:cs="Consolas"/>
-          <w:color w:val="000000"/>
-          <w:sz w:val="19"/>
-          <w:szCs w:val="19"/>
-          <w:lang w:val="en-US"/>
-        </w:rPr>
-        <w:t xml:space="preserve">    REFLEX,</w:t>
-      </w:r>
-    </w:p>
-    <w:p>
-      <w:pPr>
-        <w:autoSpaceDE w:val="0"/>
-        <w:autoSpaceDN w:val="0"/>
-        <w:adjustRightInd w:val="0"/>
-        <w:spacing w:after="0" w:line="240" w:lineRule="auto"/>
-        <w:rPr>
-          <w:rFonts w:ascii="Consolas" w:hAnsi="Consolas" w:cs="Consolas"/>
-          <w:color w:val="000000"/>
-          <w:sz w:val="19"/>
-          <w:szCs w:val="19"/>
-        </w:rPr>
-      </w:pPr>
-      <w:r>
-        <w:rPr>
-          <w:rFonts w:ascii="Consolas" w:hAnsi="Consolas" w:cs="Consolas"/>
-          <w:color w:val="000000"/>
-          <w:sz w:val="19"/>
-          <w:szCs w:val="19"/>
-          <w:lang w:val="en-US"/>
-        </w:rPr>
-        <w:t xml:space="preserve">    </w:t>
-      </w:r>
-      <w:r>
-        <w:rPr>
-          <w:rFonts w:ascii="Consolas" w:hAnsi="Consolas" w:cs="Consolas"/>
-          <w:color w:val="000000"/>
-          <w:sz w:val="19"/>
-          <w:szCs w:val="19"/>
-        </w:rPr>
-        <w:t>WILL</w:t>
-      </w:r>
-    </w:p>
-    <w:p>
-      <w:pPr>
-        <w:autoSpaceDE w:val="0"/>
-        <w:autoSpaceDN w:val="0"/>
-        <w:adjustRightInd w:val="0"/>
-        <w:spacing w:after="0" w:line="240" w:lineRule="auto"/>
-        <w:rPr>
-          <w:rFonts w:ascii="Consolas" w:hAnsi="Consolas" w:cs="Consolas"/>
-          <w:color w:val="000000"/>
-          <w:sz w:val="19"/>
-          <w:szCs w:val="19"/>
-        </w:rPr>
-      </w:pPr>
-      <w:r>
-        <w:rPr>
-          <w:rFonts w:ascii="Consolas" w:hAnsi="Consolas" w:cs="Consolas"/>
-          <w:color w:val="000000"/>
-          <w:sz w:val="19"/>
-          <w:szCs w:val="19"/>
-        </w:rPr>
-        <w:t>}</w:t>
-      </w:r>
-    </w:p>
-    <w:p>
-      <w:pPr>
-        <w:autoSpaceDE w:val="0"/>
-        <w:autoSpaceDN w:val="0"/>
-        <w:adjustRightInd w:val="0"/>
-        <w:spacing w:after="0" w:line="240" w:lineRule="auto"/>
-        <w:rPr>
-          <w:rFonts w:ascii="Consolas" w:hAnsi="Consolas" w:cs="Consolas"/>
-          <w:color w:val="000000"/>
-          <w:sz w:val="19"/>
-          <w:szCs w:val="19"/>
-          <w:lang w:val="en-US"/>
-        </w:rPr>
-      </w:pPr>
-      <w:r>
-        <w:rPr>
-          <w:rFonts w:ascii="Consolas" w:hAnsi="Consolas" w:cs="Consolas"/>
-          <w:color w:val="0000FF"/>
-          <w:sz w:val="19"/>
-          <w:szCs w:val="19"/>
-          <w:lang w:val="en-US"/>
-        </w:rPr>
-        <w:t xml:space="preserve"> </w:t>
-      </w:r>
-      <w:r>
-        <w:rPr>
-          <w:rFonts w:ascii="Consolas" w:hAnsi="Consolas" w:cs="Consolas"/>
-          <w:color w:val="0000FF"/>
-          <w:sz w:val="19"/>
-          <w:szCs w:val="19"/>
-          <w:lang w:val="en-US"/>
-        </w:rPr>
-        <w:t>public</w:t>
-      </w:r>
-      <w:r>
-        <w:rPr>
-          <w:rFonts w:ascii="Consolas" w:hAnsi="Consolas" w:cs="Consolas"/>
-          <w:color w:val="000000"/>
-          <w:sz w:val="19"/>
-          <w:szCs w:val="19"/>
-          <w:lang w:val="en-US"/>
-        </w:rPr>
-        <w:t xml:space="preserve"> </w:t>
-      </w:r>
-      <w:proofErr w:type="spellStart"/>
-      <w:r>
-        <w:rPr>
-          <w:rFonts w:ascii="Consolas" w:hAnsi="Consolas" w:cs="Consolas"/>
-          <w:color w:val="0000FF"/>
-          <w:sz w:val="19"/>
-          <w:szCs w:val="19"/>
-          <w:lang w:val="en-US"/>
-        </w:rPr>
-        <w:t>enum</w:t>
-      </w:r>
-      <w:proofErr w:type="spellEnd"/>
-      <w:r>
-        <w:rPr>
-          <w:rFonts w:ascii="Consolas" w:hAnsi="Consolas" w:cs="Consolas"/>
-          <w:color w:val="000000"/>
-          <w:sz w:val="19"/>
-          <w:szCs w:val="19"/>
-          <w:lang w:val="en-US"/>
-        </w:rPr>
-        <w:t xml:space="preserve"> </w:t>
-      </w:r>
-      <w:proofErr w:type="spellStart"/>
-      <w:r>
-        <w:rPr>
-          <w:rFonts w:ascii="Consolas" w:hAnsi="Consolas" w:cs="Consolas"/>
-          <w:color w:val="2B91AF"/>
-          <w:sz w:val="19"/>
-          <w:szCs w:val="19"/>
-          <w:lang w:val="en-US"/>
-        </w:rPr>
-        <w:t>AbilityScore</w:t>
-      </w:r>
-      <w:proofErr w:type="spellEnd"/>
-    </w:p>
-    <w:p>
-      <w:pPr>
-        <w:autoSpaceDE w:val="0"/>
-        <w:autoSpaceDN w:val="0"/>
-        <w:adjustRightInd w:val="0"/>
-        <w:spacing w:after="0" w:line="240" w:lineRule="auto"/>
-        <w:rPr>
-          <w:rFonts w:ascii="Consolas" w:hAnsi="Consolas" w:cs="Consolas"/>
-          <w:color w:val="000000"/>
-          <w:sz w:val="19"/>
-          <w:szCs w:val="19"/>
-          <w:lang w:val="en-US"/>
-        </w:rPr>
-      </w:pPr>
-      <w:r>
-        <w:rPr>
-          <w:rFonts w:ascii="Consolas" w:hAnsi="Consolas" w:cs="Consolas"/>
-          <w:color w:val="000000"/>
-          <w:sz w:val="19"/>
-          <w:szCs w:val="19"/>
-          <w:lang w:val="en-US"/>
-        </w:rPr>
-        <w:t>{</w:t>
-      </w:r>
-    </w:p>
-    <w:p>
-      <w:pPr>
-        <w:autoSpaceDE w:val="0"/>
-        <w:autoSpaceDN w:val="0"/>
-        <w:adjustRightInd w:val="0"/>
-        <w:spacing w:after="0" w:line="240" w:lineRule="auto"/>
-        <w:rPr>
-          <w:rFonts w:ascii="Consolas" w:hAnsi="Consolas" w:cs="Consolas"/>
-          <w:color w:val="000000"/>
-          <w:sz w:val="19"/>
-          <w:szCs w:val="19"/>
-          <w:lang w:val="en-US"/>
-        </w:rPr>
-      </w:pPr>
-      <w:r>
-        <w:rPr>
-          <w:rFonts w:ascii="Consolas" w:hAnsi="Consolas" w:cs="Consolas"/>
-          <w:color w:val="000000"/>
-          <w:sz w:val="19"/>
-          <w:szCs w:val="19"/>
-          <w:lang w:val="en-US"/>
-        </w:rPr>
-        <w:t xml:space="preserve">    STRENGTH,</w:t>
-      </w:r>
-    </w:p>
-    <w:p>
-      <w:pPr>
-        <w:autoSpaceDE w:val="0"/>
-        <w:autoSpaceDN w:val="0"/>
-        <w:adjustRightInd w:val="0"/>
-        <w:spacing w:after="0" w:line="240" w:lineRule="auto"/>
-        <w:rPr>
-          <w:rFonts w:ascii="Consolas" w:hAnsi="Consolas" w:cs="Consolas"/>
-          <w:color w:val="000000"/>
-          <w:sz w:val="19"/>
-          <w:szCs w:val="19"/>
-          <w:lang w:val="en-US"/>
-        </w:rPr>
-      </w:pPr>
-      <w:r>
-        <w:rPr>
-          <w:rFonts w:ascii="Consolas" w:hAnsi="Consolas" w:cs="Consolas"/>
-          <w:color w:val="000000"/>
-          <w:sz w:val="19"/>
-          <w:szCs w:val="19"/>
-          <w:lang w:val="en-US"/>
-        </w:rPr>
-        <w:t xml:space="preserve">    DEXTERITY,</w:t>
-      </w:r>
-    </w:p>
-    <w:p>
-      <w:pPr>
-        <w:autoSpaceDE w:val="0"/>
-        <w:autoSpaceDN w:val="0"/>
-        <w:adjustRightInd w:val="0"/>
-        <w:spacing w:after="0" w:line="240" w:lineRule="auto"/>
-        <w:rPr>
-          <w:rFonts w:ascii="Consolas" w:hAnsi="Consolas" w:cs="Consolas"/>
-          <w:color w:val="000000"/>
-          <w:sz w:val="19"/>
-          <w:szCs w:val="19"/>
-        </w:rPr>
-      </w:pPr>
-      <w:r>
-        <w:rPr>
-          <w:rFonts w:ascii="Consolas" w:hAnsi="Consolas" w:cs="Consolas"/>
-          <w:color w:val="000000"/>
-          <w:sz w:val="19"/>
-          <w:szCs w:val="19"/>
-          <w:lang w:val="en-US"/>
-        </w:rPr>
-        <w:t xml:space="preserve">    </w:t>
-      </w:r>
-      <w:r>
-        <w:rPr>
-          <w:rFonts w:ascii="Consolas" w:hAnsi="Consolas" w:cs="Consolas"/>
-          <w:color w:val="000000"/>
-          <w:sz w:val="19"/>
-          <w:szCs w:val="19"/>
-        </w:rPr>
-        <w:t>CONSTITUTION,</w:t>
-      </w:r>
-    </w:p>
-    <w:p>
-      <w:pPr>
-        <w:autoSpaceDE w:val="0"/>
-        <w:autoSpaceDN w:val="0"/>
-        <w:adjustRightInd w:val="0"/>
-        <w:spacing w:after="0" w:line="240" w:lineRule="auto"/>
-        <w:rPr>
-          <w:rFonts w:ascii="Consolas" w:hAnsi="Consolas" w:cs="Consolas"/>
-          <w:color w:val="000000"/>
-          <w:sz w:val="19"/>
-          <w:szCs w:val="19"/>
-        </w:rPr>
-      </w:pPr>
-      <w:r>
-        <w:rPr>
-          <w:rFonts w:ascii="Consolas" w:hAnsi="Consolas" w:cs="Consolas"/>
-          <w:color w:val="000000"/>
-          <w:sz w:val="19"/>
-          <w:szCs w:val="19"/>
-        </w:rPr>
-        <w:t xml:space="preserve">    INTELLIGENCE,</w:t>
-      </w:r>
-    </w:p>
-    <w:p>
-      <w:pPr>
-        <w:autoSpaceDE w:val="0"/>
-        <w:autoSpaceDN w:val="0"/>
-        <w:adjustRightInd w:val="0"/>
-        <w:spacing w:after="0" w:line="240" w:lineRule="auto"/>
-        <w:rPr>
-          <w:rFonts w:ascii="Consolas" w:hAnsi="Consolas" w:cs="Consolas"/>
-          <w:color w:val="000000"/>
-          <w:sz w:val="19"/>
-          <w:szCs w:val="19"/>
-        </w:rPr>
-      </w:pPr>
-      <w:r>
-        <w:rPr>
-          <w:rFonts w:ascii="Consolas" w:hAnsi="Consolas" w:cs="Consolas"/>
-          <w:color w:val="000000"/>
-          <w:sz w:val="19"/>
-          <w:szCs w:val="19"/>
-        </w:rPr>
-        <w:t xml:space="preserve">    WISDOM,</w:t>
-      </w:r>
-    </w:p>
-    <w:p>
-      <w:pPr>
-        <w:autoSpaceDE w:val="0"/>
-        <w:autoSpaceDN w:val="0"/>
-        <w:adjustRightInd w:val="0"/>
-        <w:spacing w:after="0" w:line="240" w:lineRule="auto"/>
-        <w:rPr>
-          <w:rFonts w:ascii="Consolas" w:hAnsi="Consolas" w:cs="Consolas"/>
-          <w:color w:val="000000"/>
-          <w:sz w:val="19"/>
-          <w:szCs w:val="19"/>
-        </w:rPr>
-      </w:pPr>
-      <w:r>
-        <w:rPr>
-          <w:rFonts w:ascii="Consolas" w:hAnsi="Consolas" w:cs="Consolas"/>
-          <w:color w:val="000000"/>
-          <w:sz w:val="19"/>
-          <w:szCs w:val="19"/>
-        </w:rPr>
-        <w:t xml:space="preserve">    CHARISMA</w:t>
-      </w:r>
-    </w:p>
-    <w:p>
-      <w:pPr>
-        <w:autoSpaceDE w:val="0"/>
-        <w:autoSpaceDN w:val="0"/>
-        <w:adjustRightInd w:val="0"/>
-        <w:spacing w:after="0" w:line="240" w:lineRule="auto"/>
-        <w:rPr>
-          <w:rFonts w:ascii="Consolas" w:hAnsi="Consolas" w:cs="Consolas"/>
-          <w:color w:val="000000"/>
-          <w:sz w:val="19"/>
-          <w:szCs w:val="19"/>
-        </w:rPr>
-      </w:pPr>
-      <w:r>
-        <w:rPr>
-          <w:rFonts w:ascii="Consolas" w:hAnsi="Consolas" w:cs="Consolas"/>
-          <w:color w:val="000000"/>
-          <w:sz w:val="19"/>
-          <w:szCs w:val="19"/>
-        </w:rPr>
-        <w:t>}</w:t>
-      </w:r>
-    </w:p>
-    <w:p>
-      <w:pPr>
-        <w:autoSpaceDE w:val="0"/>
-        <w:autoSpaceDN w:val="0"/>
-        <w:adjustRightInd w:val="0"/>
-        <w:spacing w:after="0" w:line="240" w:lineRule="auto"/>
-        <w:rPr>
-          <w:rFonts w:ascii="Consolas" w:hAnsi="Consolas" w:cs="Consolas"/>
-          <w:color w:val="000000"/>
-          <w:sz w:val="19"/>
-          <w:szCs w:val="19"/>
-        </w:rPr>
-      </w:pPr>
-    </w:p>
-    <w:p>
-      <w:pPr>
-        <w:autoSpaceDE w:val="0"/>
-        <w:autoSpaceDN w:val="0"/>
-        <w:adjustRightInd w:val="0"/>
-        <w:spacing w:after="0" w:line="240" w:lineRule="auto"/>
-        <w:rPr>
-          <w:rFonts w:ascii="Consolas" w:hAnsi="Consolas" w:cs="Consolas"/>
-          <w:color w:val="000000"/>
-          <w:sz w:val="19"/>
-          <w:szCs w:val="19"/>
-        </w:rPr>
-      </w:pPr>
-    </w:p>
-    <w:p>
-      <w:pPr>
-        <w:autoSpaceDE w:val="0"/>
-        <w:autoSpaceDN w:val="0"/>
-        <w:adjustRightInd w:val="0"/>
-        <w:spacing w:after="0" w:line="240" w:lineRule="auto"/>
-        <w:rPr>
-          <w:rFonts w:ascii="Consolas" w:hAnsi="Consolas" w:cs="Consolas"/>
-          <w:color w:val="000000"/>
-          <w:sz w:val="19"/>
-          <w:szCs w:val="19"/>
-        </w:rPr>
-      </w:pPr>
-    </w:p>
-    <w:p>
-      <w:pPr>
-        <w:autoSpaceDE w:val="0"/>
-        <w:autoSpaceDN w:val="0"/>
-        <w:adjustRightInd w:val="0"/>
-        <w:spacing w:after="0" w:line="240" w:lineRule="auto"/>
-        <w:rPr>
-          <w:rFonts w:ascii="Consolas" w:hAnsi="Consolas" w:cs="Consolas"/>
-          <w:color w:val="000000"/>
-          <w:sz w:val="19"/>
-          <w:szCs w:val="19"/>
-        </w:rPr>
-      </w:pPr>
-    </w:p>
-    <w:p>
-      <w:pPr>
-        <w:autoSpaceDE w:val="0"/>
-        <w:autoSpaceDN w:val="0"/>
-        <w:adjustRightInd w:val="0"/>
-        <w:spacing w:after="0" w:line="240" w:lineRule="auto"/>
-        <w:rPr>
-          <w:rFonts w:ascii="Consolas" w:hAnsi="Consolas" w:cs="Consolas"/>
-          <w:color w:val="000000"/>
-          <w:sz w:val="19"/>
-          <w:szCs w:val="19"/>
-        </w:rPr>
-      </w:pPr>
-    </w:p>
-    <w:p>
-      <w:pPr>
-        <w:autoSpaceDE w:val="0"/>
-        <w:autoSpaceDN w:val="0"/>
-        <w:adjustRightInd w:val="0"/>
-        <w:spacing w:after="0" w:line="240" w:lineRule="auto"/>
-        <w:rPr>
-          <w:rFonts w:ascii="Consolas" w:hAnsi="Consolas" w:cs="Consolas"/>
-          <w:color w:val="000000"/>
-          <w:sz w:val="19"/>
-          <w:szCs w:val="19"/>
-        </w:rPr>
-      </w:pPr>
-    </w:p>
-    <w:p>
-      <w:pPr>
-        <w:pStyle w:val="Titel"/>
-      </w:pPr>
-      <w:r>
-        <w:lastRenderedPageBreak/>
-        <w:t>Arten von Fähigkeiten</w:t>
-      </w:r>
-    </w:p>
-    <w:p/>
-    <w:p>
-      <w:r>
-        <w:t xml:space="preserve">AOE: min- und </w:t>
-      </w:r>
-      <w:proofErr w:type="spellStart"/>
-      <w:r>
-        <w:t>maxTargets</w:t>
-      </w:r>
-      <w:proofErr w:type="spellEnd"/>
-      <w:r>
-        <w:t xml:space="preserve"> auf null setzen.</w:t>
-      </w:r>
-    </w:p>
-    <w:p>
       <w:bookmarkStart w:id="0" w:name="_GoBack"/>
       <w:bookmarkEnd w:id="0"/>
     </w:p>
+    <w:p>
+      <w:pPr>
+        <w:autoSpaceDE w:val="0"/>
+        <w:autoSpaceDN w:val="0"/>
+        <w:adjustRightInd w:val="0"/>
+        <w:spacing w:after="0" w:line="240" w:lineRule="auto"/>
+        <w:rPr>
+          <w:rFonts w:ascii="Consolas" w:hAnsi="Consolas" w:cs="Consolas"/>
+          <w:color w:val="000000"/>
+          <w:sz w:val="19"/>
+          <w:szCs w:val="19"/>
+          <w:lang w:val="en-US"/>
+        </w:rPr>
+      </w:pPr>
+    </w:p>
+    <w:p>
+      <w:pPr>
+        <w:autoSpaceDE w:val="0"/>
+        <w:autoSpaceDN w:val="0"/>
+        <w:adjustRightInd w:val="0"/>
+        <w:spacing w:after="0" w:line="240" w:lineRule="auto"/>
+        <w:rPr>
+          <w:rFonts w:ascii="Consolas" w:hAnsi="Consolas" w:cs="Consolas"/>
+          <w:color w:val="000000"/>
+          <w:sz w:val="19"/>
+          <w:szCs w:val="19"/>
+          <w:lang w:val="en-US"/>
+        </w:rPr>
+      </w:pPr>
+    </w:p>
+    <w:p>
+      <w:pPr>
+        <w:autoSpaceDE w:val="0"/>
+        <w:autoSpaceDN w:val="0"/>
+        <w:adjustRightInd w:val="0"/>
+        <w:spacing w:after="0" w:line="240" w:lineRule="auto"/>
+        <w:rPr>
+          <w:rFonts w:ascii="Consolas" w:hAnsi="Consolas" w:cs="Consolas"/>
+          <w:color w:val="000000"/>
+          <w:sz w:val="19"/>
+          <w:szCs w:val="19"/>
+          <w:lang w:val="en-US"/>
+        </w:rPr>
+      </w:pPr>
+    </w:p>
+    <w:p>
+      <w:pPr>
+        <w:autoSpaceDE w:val="0"/>
+        <w:autoSpaceDN w:val="0"/>
+        <w:adjustRightInd w:val="0"/>
+        <w:spacing w:after="0" w:line="240" w:lineRule="auto"/>
+        <w:rPr>
+          <w:rFonts w:ascii="Consolas" w:hAnsi="Consolas" w:cs="Consolas"/>
+          <w:color w:val="000000"/>
+          <w:sz w:val="19"/>
+          <w:szCs w:val="19"/>
+          <w:lang w:val="en-US"/>
+        </w:rPr>
+      </w:pPr>
+    </w:p>
+    <w:p>
+      <w:pPr>
+        <w:autoSpaceDE w:val="0"/>
+        <w:autoSpaceDN w:val="0"/>
+        <w:adjustRightInd w:val="0"/>
+        <w:spacing w:after="0" w:line="240" w:lineRule="auto"/>
+        <w:rPr>
+          <w:rFonts w:ascii="Consolas" w:hAnsi="Consolas" w:cs="Consolas"/>
+          <w:color w:val="000000"/>
+          <w:sz w:val="19"/>
+          <w:szCs w:val="19"/>
+          <w:lang w:val="en-US"/>
+        </w:rPr>
+      </w:pPr>
+    </w:p>
+    <w:p>
+      <w:pPr>
+        <w:pStyle w:val="Titel"/>
+      </w:pPr>
+      <w:r>
+        <w:t>Arten von Fähigkeiten</w:t>
+      </w:r>
+    </w:p>
+    <w:p/>
+    <w:p>
+      <w:r>
+        <w:t xml:space="preserve">AOE: min- und </w:t>
+      </w:r>
+      <w:proofErr w:type="spellStart"/>
+      <w:r>
+        <w:t>maxTargets</w:t>
+      </w:r>
+      <w:proofErr w:type="spellEnd"/>
+      <w:r>
+        <w:t xml:space="preserve"> auf null setzen.</w:t>
+      </w:r>
+    </w:p>
+    <w:p/>
     <w:p/>
     <w:p/>
     <w:sectPr>
@@ -2922,6 +3063,7 @@
     <w:lsdException w:name="HTML Sample" w:semiHidden="1" w:unhideWhenUsed="1"/>
     <w:lsdException w:name="HTML Typewriter" w:semiHidden="1" w:unhideWhenUsed="1"/>
     <w:lsdException w:name="HTML Variable" w:semiHidden="1" w:unhideWhenUsed="1"/>
+    <w:lsdException w:name="Normal Table" w:semiHidden="1" w:unhideWhenUsed="1"/>
     <w:lsdException w:name="annotation subject" w:semiHidden="1" w:unhideWhenUsed="1"/>
     <w:lsdException w:name="No List" w:semiHidden="1" w:unhideWhenUsed="1"/>
     <w:lsdException w:name="Outline List 1" w:semiHidden="1" w:unhideWhenUsed="1"/>
@@ -2968,8 +3110,10 @@
     <w:lsdException w:name="Table Subtle 2" w:semiHidden="1" w:unhideWhenUsed="1"/>
     <w:lsdException w:name="Table Web 1" w:semiHidden="1" w:unhideWhenUsed="1"/>
     <w:lsdException w:name="Table Web 2" w:semiHidden="1" w:unhideWhenUsed="1"/>
+    <w:lsdException w:name="Table Web 3" w:semiHidden="1" w:unhideWhenUsed="1"/>
     <w:lsdException w:name="Balloon Text" w:semiHidden="1" w:unhideWhenUsed="1"/>
     <w:lsdException w:name="Table Grid" w:uiPriority="39"/>
+    <w:lsdException w:name="Table Theme" w:semiHidden="1" w:unhideWhenUsed="1"/>
     <w:lsdException w:name="Placeholder Text" w:semiHidden="1"/>
     <w:lsdException w:name="No Spacing" w:uiPriority="1" w:qFormat="1"/>
     <w:lsdException w:name="Light Shading" w:uiPriority="60"/>

</xml_diff>